<commit_message>
Generando rastreabilidad entre documentos analisis, matriz  y requerimientos
</commit_message>
<xml_diff>
--- a/Proyectos/Viaticos/01. Requerimientos/Viaticos-AnalisisRequerimientos.docx
+++ b/Proyectos/Viaticos/01. Requerimientos/Viaticos-AnalisisRequerimientos.docx
@@ -404,28 +404,28 @@
         <w:tblStyle w:val="Tablaconcuadrcula"/>
         <w:tblW w:w="5000" w:type="pct"/>
         <w:jc w:val="left"/>
-        <w:tblInd w:w="-15" w:type="dxa"/>
+        <w:tblInd w:w="-20" w:type="dxa"/>
         <w:tblCellMar>
           <w:top w:w="0" w:type="dxa"/>
-          <w:left w:w="93" w:type="dxa"/>
+          <w:left w:w="88" w:type="dxa"/>
           <w:bottom w:w="0" w:type="dxa"/>
           <w:right w:w="108" w:type="dxa"/>
         </w:tblCellMar>
         <w:tblLook w:val="04a0"/>
       </w:tblPr>
       <w:tblGrid>
-        <w:gridCol w:w="1046"/>
-        <w:gridCol w:w="6343"/>
+        <w:gridCol w:w="1695"/>
+        <w:gridCol w:w="7339"/>
       </w:tblGrid>
       <w:tr>
         <w:trPr/>
         <w:tc>
           <w:tcPr>
-            <w:tcW w:w="1046" w:type="dxa"/>
+            <w:tcW w:w="1695" w:type="dxa"/>
             <w:tcBorders/>
             <w:shd w:color="auto" w:fill="A6A6A6" w:themeFill="background1" w:themeFillShade="a6" w:val="clear"/>
             <w:tcMar>
-              <w:left w:w="93" w:type="dxa"/>
+              <w:left w:w="88" w:type="dxa"/>
             </w:tcMar>
             <w:vAlign w:val="center"/>
           </w:tcPr>
@@ -433,28 +433,31 @@
             <w:pPr>
               <w:pStyle w:val="Normal"/>
               <w:jc w:val="center"/>
+              <w:rPr/>
+            </w:pPr>
+            <w:r>
               <w:rPr>
                 <w:rFonts w:ascii="Arial Narrow" w:hAnsi="Arial Narrow"/>
                 <w:b/>
+              </w:rPr>
+              <w:t xml:space="preserve">ID </w:t>
+            </w:r>
+            <w:r>
+              <w:rPr>
+                <w:rFonts w:ascii="Arial Narrow" w:hAnsi="Arial Narrow"/>
                 <w:b/>
               </w:rPr>
-            </w:pPr>
-            <w:r>
-              <w:rPr>
-                <w:rFonts w:ascii="Arial Narrow" w:hAnsi="Arial Narrow"/>
-                <w:b/>
-              </w:rPr>
-              <w:t>ID</w:t>
+              <w:t>Requerimiento</w:t>
             </w:r>
           </w:p>
         </w:tc>
         <w:tc>
           <w:tcPr>
-            <w:tcW w:w="6343" w:type="dxa"/>
+            <w:tcW w:w="7339" w:type="dxa"/>
             <w:tcBorders/>
             <w:shd w:color="auto" w:fill="A6A6A6" w:themeFill="background1" w:themeFillShade="a6" w:val="clear"/>
             <w:tcMar>
-              <w:left w:w="93" w:type="dxa"/>
+              <w:left w:w="88" w:type="dxa"/>
             </w:tcMar>
             <w:vAlign w:val="center"/>
           </w:tcPr>
@@ -485,12 +488,12 @@
         <w:trPr/>
         <w:tc>
           <w:tcPr>
-            <w:tcW w:w="7389" w:type="dxa"/>
+            <w:tcW w:w="9034" w:type="dxa"/>
             <w:gridSpan w:val="2"/>
             <w:tcBorders/>
             <w:shd w:fill="auto" w:val="clear"/>
             <w:tcMar>
-              <w:left w:w="93" w:type="dxa"/>
+              <w:left w:w="88" w:type="dxa"/>
             </w:tcMar>
             <w:vAlign w:val="center"/>
           </w:tcPr>
@@ -517,39 +520,35 @@
         <w:trPr/>
         <w:tc>
           <w:tcPr>
-            <w:tcW w:w="1046" w:type="dxa"/>
+            <w:tcW w:w="1695" w:type="dxa"/>
             <w:tcBorders/>
             <w:shd w:fill="auto" w:val="clear"/>
             <w:tcMar>
-              <w:left w:w="93" w:type="dxa"/>
+              <w:left w:w="88" w:type="dxa"/>
             </w:tcMar>
           </w:tcPr>
           <w:p>
             <w:pPr>
               <w:pStyle w:val="Normal"/>
               <w:jc w:val="center"/>
+              <w:rPr/>
+            </w:pPr>
+            <w:r>
               <w:rPr>
                 <w:rFonts w:ascii="Arial Narrow" w:hAnsi="Arial Narrow"/>
                 <w:b/>
-                <w:b/>
-              </w:rPr>
-            </w:pPr>
-            <w:r>
-              <w:rPr>
-                <w:rFonts w:ascii="Arial Narrow" w:hAnsi="Arial Narrow"/>
-                <w:b/>
-              </w:rPr>
-              <w:t>1</w:t>
+              </w:rPr>
+              <w:t>2</w:t>
             </w:r>
           </w:p>
         </w:tc>
         <w:tc>
           <w:tcPr>
-            <w:tcW w:w="6343" w:type="dxa"/>
+            <w:tcW w:w="7339" w:type="dxa"/>
             <w:tcBorders/>
             <w:shd w:fill="auto" w:val="clear"/>
             <w:tcMar>
-              <w:left w:w="93" w:type="dxa"/>
+              <w:left w:w="88" w:type="dxa"/>
             </w:tcMar>
           </w:tcPr>
           <w:p>
@@ -941,39 +940,35 @@
         </w:trPr>
         <w:tc>
           <w:tcPr>
-            <w:tcW w:w="1046" w:type="dxa"/>
+            <w:tcW w:w="1695" w:type="dxa"/>
             <w:tcBorders/>
             <w:shd w:fill="auto" w:val="clear"/>
             <w:tcMar>
-              <w:left w:w="93" w:type="dxa"/>
+              <w:left w:w="88" w:type="dxa"/>
             </w:tcMar>
           </w:tcPr>
           <w:p>
             <w:pPr>
               <w:pStyle w:val="Normal"/>
               <w:jc w:val="center"/>
+              <w:rPr/>
+            </w:pPr>
+            <w:r>
               <w:rPr>
                 <w:rFonts w:ascii="Arial Narrow" w:hAnsi="Arial Narrow"/>
                 <w:b/>
-                <w:b/>
-              </w:rPr>
-            </w:pPr>
-            <w:r>
-              <w:rPr>
-                <w:rFonts w:ascii="Arial Narrow" w:hAnsi="Arial Narrow"/>
-                <w:b/>
-              </w:rPr>
-              <w:t>2</w:t>
+              </w:rPr>
+              <w:t>3</w:t>
             </w:r>
           </w:p>
         </w:tc>
         <w:tc>
           <w:tcPr>
-            <w:tcW w:w="6343" w:type="dxa"/>
+            <w:tcW w:w="7339" w:type="dxa"/>
             <w:tcBorders/>
             <w:shd w:fill="auto" w:val="clear"/>
             <w:tcMar>
-              <w:left w:w="93" w:type="dxa"/>
+              <w:left w:w="88" w:type="dxa"/>
             </w:tcMar>
           </w:tcPr>
           <w:p>
@@ -1247,13 +1242,13 @@
         <w:trPr/>
         <w:tc>
           <w:tcPr>
-            <w:tcW w:w="1046" w:type="dxa"/>
+            <w:tcW w:w="1695" w:type="dxa"/>
             <w:tcBorders>
               <w:top w:val="nil"/>
             </w:tcBorders>
             <w:shd w:fill="auto" w:val="clear"/>
             <w:tcMar>
-              <w:left w:w="93" w:type="dxa"/>
+              <w:left w:w="88" w:type="dxa"/>
             </w:tcMar>
           </w:tcPr>
           <w:p>
@@ -1264,19 +1259,29 @@
             </w:pPr>
             <w:r>
               <w:rPr/>
-              <w:t>3</w:t>
+              <w:t>4,8,6</w:t>
+            </w:r>
+          </w:p>
+          <w:p>
+            <w:pPr>
+              <w:pStyle w:val="Normal"/>
+              <w:jc w:val="center"/>
+              <w:rPr/>
+            </w:pPr>
+            <w:r>
+              <w:rPr/>
             </w:r>
           </w:p>
         </w:tc>
         <w:tc>
           <w:tcPr>
-            <w:tcW w:w="6343" w:type="dxa"/>
+            <w:tcW w:w="7339" w:type="dxa"/>
             <w:tcBorders>
               <w:top w:val="nil"/>
             </w:tcBorders>
             <w:shd w:fill="auto" w:val="clear"/>
             <w:tcMar>
-              <w:left w:w="93" w:type="dxa"/>
+              <w:left w:w="88" w:type="dxa"/>
             </w:tcMar>
           </w:tcPr>
           <w:p>
@@ -1415,13 +1420,13 @@
         <w:trPr/>
         <w:tc>
           <w:tcPr>
-            <w:tcW w:w="1046" w:type="dxa"/>
+            <w:tcW w:w="1695" w:type="dxa"/>
             <w:tcBorders>
               <w:top w:val="nil"/>
             </w:tcBorders>
             <w:shd w:fill="auto" w:val="clear"/>
             <w:tcMar>
-              <w:left w:w="93" w:type="dxa"/>
+              <w:left w:w="88" w:type="dxa"/>
             </w:tcMar>
           </w:tcPr>
           <w:p>
@@ -1432,19 +1437,19 @@
             </w:pPr>
             <w:r>
               <w:rPr/>
-              <w:t>4</w:t>
+              <w:t>6,7,8</w:t>
             </w:r>
           </w:p>
         </w:tc>
         <w:tc>
           <w:tcPr>
-            <w:tcW w:w="6343" w:type="dxa"/>
+            <w:tcW w:w="7339" w:type="dxa"/>
             <w:tcBorders>
               <w:top w:val="nil"/>
             </w:tcBorders>
             <w:shd w:fill="auto" w:val="clear"/>
             <w:tcMar>
-              <w:left w:w="93" w:type="dxa"/>
+              <w:left w:w="88" w:type="dxa"/>
             </w:tcMar>
           </w:tcPr>
           <w:p>
@@ -1583,13 +1588,13 @@
         <w:trPr/>
         <w:tc>
           <w:tcPr>
-            <w:tcW w:w="1046" w:type="dxa"/>
+            <w:tcW w:w="1695" w:type="dxa"/>
             <w:tcBorders>
               <w:top w:val="nil"/>
             </w:tcBorders>
             <w:shd w:fill="auto" w:val="clear"/>
             <w:tcMar>
-              <w:left w:w="93" w:type="dxa"/>
+              <w:left w:w="88" w:type="dxa"/>
             </w:tcMar>
           </w:tcPr>
           <w:p>
@@ -1606,13 +1611,13 @@
         </w:tc>
         <w:tc>
           <w:tcPr>
-            <w:tcW w:w="6343" w:type="dxa"/>
+            <w:tcW w:w="7339" w:type="dxa"/>
             <w:tcBorders>
               <w:top w:val="nil"/>
             </w:tcBorders>
             <w:shd w:fill="auto" w:val="clear"/>
             <w:tcMar>
-              <w:left w:w="93" w:type="dxa"/>
+              <w:left w:w="88" w:type="dxa"/>
             </w:tcMar>
           </w:tcPr>
           <w:p>
@@ -1751,13 +1756,13 @@
         <w:trPr/>
         <w:tc>
           <w:tcPr>
-            <w:tcW w:w="1046" w:type="dxa"/>
+            <w:tcW w:w="1695" w:type="dxa"/>
             <w:tcBorders>
               <w:top w:val="nil"/>
             </w:tcBorders>
             <w:shd w:fill="auto" w:val="clear"/>
             <w:tcMar>
-              <w:left w:w="93" w:type="dxa"/>
+              <w:left w:w="88" w:type="dxa"/>
             </w:tcMar>
           </w:tcPr>
           <w:p>
@@ -1768,19 +1773,23 @@
             </w:pPr>
             <w:r>
               <w:rPr/>
-              <w:t>6</w:t>
+              <w:t>6,</w:t>
+            </w:r>
+            <w:r>
+              <w:rPr/>
+              <w:t>7</w:t>
             </w:r>
           </w:p>
         </w:tc>
         <w:tc>
           <w:tcPr>
-            <w:tcW w:w="6343" w:type="dxa"/>
+            <w:tcW w:w="7339" w:type="dxa"/>
             <w:tcBorders>
               <w:top w:val="nil"/>
             </w:tcBorders>
             <w:shd w:fill="auto" w:val="clear"/>
             <w:tcMar>
-              <w:left w:w="93" w:type="dxa"/>
+              <w:left w:w="88" w:type="dxa"/>
             </w:tcMar>
           </w:tcPr>
           <w:p>
@@ -1895,13 +1904,13 @@
         <w:trPr/>
         <w:tc>
           <w:tcPr>
-            <w:tcW w:w="1046" w:type="dxa"/>
+            <w:tcW w:w="1695" w:type="dxa"/>
             <w:tcBorders>
               <w:top w:val="nil"/>
             </w:tcBorders>
             <w:shd w:fill="auto" w:val="clear"/>
             <w:tcMar>
-              <w:left w:w="93" w:type="dxa"/>
+              <w:left w:w="88" w:type="dxa"/>
             </w:tcMar>
           </w:tcPr>
           <w:p>
@@ -1912,19 +1921,19 @@
             </w:pPr>
             <w:r>
               <w:rPr/>
-              <w:t>7</w:t>
+              <w:t>9</w:t>
             </w:r>
           </w:p>
         </w:tc>
         <w:tc>
           <w:tcPr>
-            <w:tcW w:w="6343" w:type="dxa"/>
+            <w:tcW w:w="7339" w:type="dxa"/>
             <w:tcBorders>
               <w:top w:val="nil"/>
             </w:tcBorders>
             <w:shd w:fill="auto" w:val="clear"/>
             <w:tcMar>
-              <w:left w:w="93" w:type="dxa"/>
+              <w:left w:w="88" w:type="dxa"/>
             </w:tcMar>
           </w:tcPr>
           <w:p>
@@ -1935,15 +1944,7 @@
             </w:pPr>
             <w:r>
               <w:rPr/>
-              <w:t>CU0</w:t>
-            </w:r>
-            <w:r>
-              <w:rPr/>
-              <w:t>7</w:t>
-            </w:r>
-            <w:r>
-              <w:rPr/>
-              <w:t xml:space="preserve"> </w:t>
+              <w:t xml:space="preserve">CU07 </w:t>
             </w:r>
             <w:bookmarkStart w:id="1" w:name="_GoBack2"/>
             <w:bookmarkEnd w:id="1"/>
@@ -1960,11 +1961,7 @@
             </w:pPr>
             <w:r>
               <w:rPr/>
-              <w:t xml:space="preserve">Pre-condición: </w:t>
-            </w:r>
-            <w:r>
-              <w:rPr/>
-              <w:t>Crear usuario por primera vez</w:t>
+              <w:t>Pre-condición: Crear usuario por primera vez</w:t>
             </w:r>
           </w:p>
           <w:p>
@@ -1986,11 +1983,7 @@
             </w:pPr>
             <w:r>
               <w:rPr/>
-              <w:t xml:space="preserve">Propósito: Tras </w:t>
-            </w:r>
-            <w:r>
-              <w:rPr/>
-              <w:t>crear un usuario este tendrá que activar su cuenta ingresando al correo</w:t>
+              <w:t>Propósito: Tras crear un usuario este tendrá que activar su cuenta ingresando al correo</w:t>
             </w:r>
           </w:p>
           <w:p>
@@ -2040,13 +2033,13 @@
         <w:trPr/>
         <w:tc>
           <w:tcPr>
-            <w:tcW w:w="1046" w:type="dxa"/>
+            <w:tcW w:w="1695" w:type="dxa"/>
             <w:tcBorders>
               <w:top w:val="nil"/>
             </w:tcBorders>
             <w:shd w:fill="auto" w:val="clear"/>
             <w:tcMar>
-              <w:left w:w="93" w:type="dxa"/>
+              <w:left w:w="88" w:type="dxa"/>
             </w:tcMar>
           </w:tcPr>
           <w:p>
@@ -2057,19 +2050,19 @@
             </w:pPr>
             <w:r>
               <w:rPr/>
-              <w:t>8</w:t>
+              <w:t>9</w:t>
             </w:r>
           </w:p>
         </w:tc>
         <w:tc>
           <w:tcPr>
-            <w:tcW w:w="6343" w:type="dxa"/>
+            <w:tcW w:w="7339" w:type="dxa"/>
             <w:tcBorders>
               <w:top w:val="nil"/>
             </w:tcBorders>
             <w:shd w:fill="auto" w:val="clear"/>
             <w:tcMar>
-              <w:left w:w="93" w:type="dxa"/>
+              <w:left w:w="88" w:type="dxa"/>
             </w:tcMar>
           </w:tcPr>
           <w:p>
@@ -2080,15 +2073,7 @@
             </w:pPr>
             <w:r>
               <w:rPr/>
-              <w:t>CU0</w:t>
-            </w:r>
-            <w:r>
-              <w:rPr/>
-              <w:t>8</w:t>
-            </w:r>
-            <w:r>
-              <w:rPr/>
-              <w:t xml:space="preserve"> </w:t>
+              <w:t xml:space="preserve">CU08 </w:t>
             </w:r>
             <w:bookmarkStart w:id="2" w:name="_GoBack24"/>
             <w:bookmarkEnd w:id="2"/>
@@ -2105,11 +2090,7 @@
             </w:pPr>
             <w:r>
               <w:rPr/>
-              <w:t xml:space="preserve">Pre-condición: </w:t>
-            </w:r>
-            <w:r>
-              <w:rPr/>
-              <w:t>Tener usuario registrado</w:t>
+              <w:t>Pre-condición: Tener usuario registrado</w:t>
             </w:r>
           </w:p>
           <w:p>
@@ -2131,11 +2112,7 @@
             </w:pPr>
             <w:r>
               <w:rPr/>
-              <w:t xml:space="preserve">Propósito: </w:t>
-            </w:r>
-            <w:r>
-              <w:rPr/>
-              <w:t>En caso de perder el password poder recuperarlo a través de la aplicación</w:t>
+              <w:t>Propósito: En caso de perder el password poder recuperarlo a través de la aplicación</w:t>
             </w:r>
           </w:p>
           <w:p>
@@ -2200,13 +2177,13 @@
         <w:trPr/>
         <w:tc>
           <w:tcPr>
-            <w:tcW w:w="1046" w:type="dxa"/>
+            <w:tcW w:w="1695" w:type="dxa"/>
             <w:tcBorders>
               <w:top w:val="nil"/>
             </w:tcBorders>
             <w:shd w:fill="auto" w:val="clear"/>
             <w:tcMar>
-              <w:left w:w="93" w:type="dxa"/>
+              <w:left w:w="88" w:type="dxa"/>
             </w:tcMar>
           </w:tcPr>
           <w:p>
@@ -2217,19 +2194,19 @@
             </w:pPr>
             <w:r>
               <w:rPr/>
-              <w:t>9</w:t>
+              <w:t>6</w:t>
             </w:r>
           </w:p>
         </w:tc>
         <w:tc>
           <w:tcPr>
-            <w:tcW w:w="6343" w:type="dxa"/>
+            <w:tcW w:w="7339" w:type="dxa"/>
             <w:tcBorders>
               <w:top w:val="nil"/>
             </w:tcBorders>
             <w:shd w:fill="auto" w:val="clear"/>
             <w:tcMar>
-              <w:left w:w="93" w:type="dxa"/>
+              <w:left w:w="88" w:type="dxa"/>
             </w:tcMar>
           </w:tcPr>
           <w:p>
@@ -2240,15 +2217,7 @@
             </w:pPr>
             <w:r>
               <w:rPr/>
-              <w:t>CU0</w:t>
-            </w:r>
-            <w:r>
-              <w:rPr/>
-              <w:t>9</w:t>
-            </w:r>
-            <w:r>
-              <w:rPr/>
-              <w:t xml:space="preserve"> </w:t>
+              <w:t xml:space="preserve">CU09 </w:t>
             </w:r>
             <w:bookmarkStart w:id="3" w:name="_GoBack245"/>
             <w:bookmarkEnd w:id="3"/>
@@ -2265,11 +2234,7 @@
             </w:pPr>
             <w:r>
               <w:rPr/>
-              <w:t xml:space="preserve">Pre-condición: </w:t>
-            </w:r>
-            <w:r>
-              <w:rPr/>
-              <w:t>Ser administrador de un proyecto</w:t>
+              <w:t>Pre-condición: Ser administrador de un proyecto</w:t>
             </w:r>
           </w:p>
           <w:p>
@@ -2291,11 +2256,7 @@
             </w:pPr>
             <w:r>
               <w:rPr/>
-              <w:t xml:space="preserve">Propósito: </w:t>
-            </w:r>
-            <w:r>
-              <w:rPr/>
-              <w:t>Crear Brokers de proyecto</w:t>
+              <w:t>Propósito: Crear Brokers de proyecto</w:t>
             </w:r>
           </w:p>
           <w:p>
@@ -2426,29 +2387,29 @@
         <w:tblStyle w:val="Tablaconcuadrcula"/>
         <w:tblW w:w="5000" w:type="pct"/>
         <w:jc w:val="left"/>
-        <w:tblInd w:w="-15" w:type="dxa"/>
+        <w:tblInd w:w="-20" w:type="dxa"/>
         <w:tblCellMar>
           <w:top w:w="0" w:type="dxa"/>
-          <w:left w:w="93" w:type="dxa"/>
+          <w:left w:w="88" w:type="dxa"/>
           <w:bottom w:w="0" w:type="dxa"/>
           <w:right w:w="108" w:type="dxa"/>
         </w:tblCellMar>
         <w:tblLook w:val="04a0"/>
       </w:tblPr>
       <w:tblGrid>
-        <w:gridCol w:w="1046"/>
-        <w:gridCol w:w="6343"/>
+        <w:gridCol w:w="1279"/>
+        <w:gridCol w:w="7755"/>
       </w:tblGrid>
       <w:tr>
         <w:trPr/>
         <w:tc>
           <w:tcPr>
-            <w:tcW w:w="7389" w:type="dxa"/>
+            <w:tcW w:w="9034" w:type="dxa"/>
             <w:gridSpan w:val="2"/>
             <w:tcBorders/>
             <w:shd w:color="auto" w:fill="A6A6A6" w:themeFill="background1" w:themeFillShade="a6" w:val="clear"/>
             <w:tcMar>
-              <w:left w:w="93" w:type="dxa"/>
+              <w:left w:w="88" w:type="dxa"/>
             </w:tcMar>
           </w:tcPr>
           <w:p>
@@ -2473,12 +2434,12 @@
         <w:trPr/>
         <w:tc>
           <w:tcPr>
-            <w:tcW w:w="7389" w:type="dxa"/>
+            <w:tcW w:w="9034" w:type="dxa"/>
             <w:gridSpan w:val="2"/>
             <w:tcBorders/>
             <w:shd w:fill="auto" w:val="clear"/>
             <w:tcMar>
-              <w:left w:w="93" w:type="dxa"/>
+              <w:left w:w="88" w:type="dxa"/>
             </w:tcMar>
           </w:tcPr>
           <w:p>
@@ -2504,11 +2465,11 @@
         <w:trPr/>
         <w:tc>
           <w:tcPr>
-            <w:tcW w:w="1046" w:type="dxa"/>
+            <w:tcW w:w="1279" w:type="dxa"/>
             <w:tcBorders/>
             <w:shd w:color="auto" w:fill="A6A6A6" w:themeFill="background1" w:themeFillShade="a6" w:val="clear"/>
             <w:tcMar>
-              <w:left w:w="93" w:type="dxa"/>
+              <w:left w:w="88" w:type="dxa"/>
             </w:tcMar>
           </w:tcPr>
           <w:p>
@@ -2533,11 +2494,11 @@
         </w:tc>
         <w:tc>
           <w:tcPr>
-            <w:tcW w:w="6343" w:type="dxa"/>
+            <w:tcW w:w="7755" w:type="dxa"/>
             <w:tcBorders/>
             <w:shd w:fill="auto" w:val="clear"/>
             <w:tcMar>
-              <w:left w:w="93" w:type="dxa"/>
+              <w:left w:w="88" w:type="dxa"/>
             </w:tcMar>
           </w:tcPr>
           <w:p>
@@ -2583,29 +2544,29 @@
         <w:tblStyle w:val="Tablaconcuadrcula"/>
         <w:tblW w:w="5000" w:type="pct"/>
         <w:jc w:val="left"/>
-        <w:tblInd w:w="-15" w:type="dxa"/>
+        <w:tblInd w:w="-20" w:type="dxa"/>
         <w:tblCellMar>
           <w:top w:w="0" w:type="dxa"/>
-          <w:left w:w="93" w:type="dxa"/>
+          <w:left w:w="88" w:type="dxa"/>
           <w:bottom w:w="0" w:type="dxa"/>
           <w:right w:w="108" w:type="dxa"/>
         </w:tblCellMar>
         <w:tblLook w:val="04a0"/>
       </w:tblPr>
       <w:tblGrid>
-        <w:gridCol w:w="1046"/>
-        <w:gridCol w:w="6343"/>
+        <w:gridCol w:w="1279"/>
+        <w:gridCol w:w="7755"/>
       </w:tblGrid>
       <w:tr>
         <w:trPr/>
         <w:tc>
           <w:tcPr>
-            <w:tcW w:w="7389" w:type="dxa"/>
+            <w:tcW w:w="9034" w:type="dxa"/>
             <w:gridSpan w:val="2"/>
             <w:tcBorders/>
             <w:shd w:color="auto" w:fill="A6A6A6" w:themeFill="background1" w:themeFillShade="a6" w:val="clear"/>
             <w:tcMar>
-              <w:left w:w="93" w:type="dxa"/>
+              <w:left w:w="88" w:type="dxa"/>
             </w:tcMar>
           </w:tcPr>
           <w:p>
@@ -2634,12 +2595,12 @@
         <w:trPr/>
         <w:tc>
           <w:tcPr>
-            <w:tcW w:w="7389" w:type="dxa"/>
+            <w:tcW w:w="9034" w:type="dxa"/>
             <w:gridSpan w:val="2"/>
             <w:tcBorders/>
             <w:shd w:fill="auto" w:val="clear"/>
             <w:tcMar>
-              <w:left w:w="93" w:type="dxa"/>
+              <w:left w:w="88" w:type="dxa"/>
             </w:tcMar>
           </w:tcPr>
           <w:p>
@@ -2665,11 +2626,11 @@
         <w:trPr/>
         <w:tc>
           <w:tcPr>
-            <w:tcW w:w="1046" w:type="dxa"/>
+            <w:tcW w:w="1279" w:type="dxa"/>
             <w:tcBorders/>
             <w:shd w:color="auto" w:fill="A6A6A6" w:themeFill="background1" w:themeFillShade="a6" w:val="clear"/>
             <w:tcMar>
-              <w:left w:w="93" w:type="dxa"/>
+              <w:left w:w="88" w:type="dxa"/>
             </w:tcMar>
           </w:tcPr>
           <w:p>
@@ -2694,11 +2655,11 @@
         </w:tc>
         <w:tc>
           <w:tcPr>
-            <w:tcW w:w="6343" w:type="dxa"/>
+            <w:tcW w:w="7755" w:type="dxa"/>
             <w:tcBorders/>
             <w:shd w:fill="auto" w:val="clear"/>
             <w:tcMar>
-              <w:left w:w="93" w:type="dxa"/>
+              <w:left w:w="88" w:type="dxa"/>
             </w:tcMar>
           </w:tcPr>
           <w:p>
@@ -2727,13 +2688,13 @@
         <w:trPr/>
         <w:tc>
           <w:tcPr>
-            <w:tcW w:w="1046" w:type="dxa"/>
+            <w:tcW w:w="1279" w:type="dxa"/>
             <w:tcBorders>
               <w:top w:val="nil"/>
             </w:tcBorders>
             <w:shd w:color="auto" w:fill="A6A6A6" w:themeFill="background1" w:themeFillShade="a6" w:val="clear"/>
             <w:tcMar>
-              <w:left w:w="93" w:type="dxa"/>
+              <w:left w:w="88" w:type="dxa"/>
             </w:tcMar>
           </w:tcPr>
           <w:p>
@@ -2754,13 +2715,13 @@
         </w:tc>
         <w:tc>
           <w:tcPr>
-            <w:tcW w:w="6343" w:type="dxa"/>
+            <w:tcW w:w="7755" w:type="dxa"/>
             <w:tcBorders>
               <w:top w:val="nil"/>
             </w:tcBorders>
             <w:shd w:fill="auto" w:val="clear"/>
             <w:tcMar>
-              <w:left w:w="93" w:type="dxa"/>
+              <w:left w:w="88" w:type="dxa"/>
             </w:tcMar>
           </w:tcPr>
           <w:p>
@@ -2806,29 +2767,29 @@
         <w:tblStyle w:val="Tablaconcuadrcula"/>
         <w:tblW w:w="5000" w:type="pct"/>
         <w:jc w:val="left"/>
-        <w:tblInd w:w="-15" w:type="dxa"/>
+        <w:tblInd w:w="-20" w:type="dxa"/>
         <w:tblCellMar>
           <w:top w:w="0" w:type="dxa"/>
-          <w:left w:w="93" w:type="dxa"/>
+          <w:left w:w="88" w:type="dxa"/>
           <w:bottom w:w="0" w:type="dxa"/>
           <w:right w:w="108" w:type="dxa"/>
         </w:tblCellMar>
         <w:tblLook w:val="04a0"/>
       </w:tblPr>
       <w:tblGrid>
-        <w:gridCol w:w="1046"/>
-        <w:gridCol w:w="6343"/>
+        <w:gridCol w:w="1279"/>
+        <w:gridCol w:w="7755"/>
       </w:tblGrid>
       <w:tr>
         <w:trPr/>
         <w:tc>
           <w:tcPr>
-            <w:tcW w:w="7389" w:type="dxa"/>
+            <w:tcW w:w="9034" w:type="dxa"/>
             <w:gridSpan w:val="2"/>
             <w:tcBorders/>
             <w:shd w:color="auto" w:fill="A6A6A6" w:themeFill="background1" w:themeFillShade="a6" w:val="clear"/>
             <w:tcMar>
-              <w:left w:w="93" w:type="dxa"/>
+              <w:left w:w="88" w:type="dxa"/>
             </w:tcMar>
           </w:tcPr>
           <w:p>
@@ -2853,12 +2814,12 @@
         <w:trPr/>
         <w:tc>
           <w:tcPr>
-            <w:tcW w:w="7389" w:type="dxa"/>
+            <w:tcW w:w="9034" w:type="dxa"/>
             <w:gridSpan w:val="2"/>
             <w:tcBorders/>
             <w:shd w:fill="auto" w:val="clear"/>
             <w:tcMar>
-              <w:left w:w="93" w:type="dxa"/>
+              <w:left w:w="88" w:type="dxa"/>
             </w:tcMar>
           </w:tcPr>
           <w:p>
@@ -2884,11 +2845,11 @@
         <w:trPr/>
         <w:tc>
           <w:tcPr>
-            <w:tcW w:w="1046" w:type="dxa"/>
+            <w:tcW w:w="1279" w:type="dxa"/>
             <w:tcBorders/>
             <w:shd w:color="auto" w:fill="A6A6A6" w:themeFill="background1" w:themeFillShade="a6" w:val="clear"/>
             <w:tcMar>
-              <w:left w:w="93" w:type="dxa"/>
+              <w:left w:w="88" w:type="dxa"/>
             </w:tcMar>
           </w:tcPr>
           <w:p>
@@ -2913,11 +2874,11 @@
         </w:tc>
         <w:tc>
           <w:tcPr>
-            <w:tcW w:w="6343" w:type="dxa"/>
+            <w:tcW w:w="7755" w:type="dxa"/>
             <w:tcBorders/>
             <w:shd w:fill="auto" w:val="clear"/>
             <w:tcMar>
-              <w:left w:w="93" w:type="dxa"/>
+              <w:left w:w="88" w:type="dxa"/>
             </w:tcMar>
           </w:tcPr>
           <w:p>
@@ -2963,29 +2924,29 @@
         <w:tblStyle w:val="Tablaconcuadrcula"/>
         <w:tblW w:w="5000" w:type="pct"/>
         <w:jc w:val="left"/>
-        <w:tblInd w:w="-15" w:type="dxa"/>
+        <w:tblInd w:w="-20" w:type="dxa"/>
         <w:tblCellMar>
           <w:top w:w="0" w:type="dxa"/>
-          <w:left w:w="93" w:type="dxa"/>
+          <w:left w:w="88" w:type="dxa"/>
           <w:bottom w:w="0" w:type="dxa"/>
           <w:right w:w="108" w:type="dxa"/>
         </w:tblCellMar>
         <w:tblLook w:val="04a0"/>
       </w:tblPr>
       <w:tblGrid>
-        <w:gridCol w:w="1046"/>
-        <w:gridCol w:w="6343"/>
+        <w:gridCol w:w="1279"/>
+        <w:gridCol w:w="7755"/>
       </w:tblGrid>
       <w:tr>
         <w:trPr/>
         <w:tc>
           <w:tcPr>
-            <w:tcW w:w="7389" w:type="dxa"/>
+            <w:tcW w:w="9034" w:type="dxa"/>
             <w:gridSpan w:val="2"/>
             <w:tcBorders/>
             <w:shd w:color="auto" w:fill="A6A6A6" w:themeFill="background1" w:themeFillShade="a6" w:val="clear"/>
             <w:tcMar>
-              <w:left w:w="93" w:type="dxa"/>
+              <w:left w:w="88" w:type="dxa"/>
             </w:tcMar>
           </w:tcPr>
           <w:p>
@@ -3010,12 +2971,12 @@
         <w:trPr/>
         <w:tc>
           <w:tcPr>
-            <w:tcW w:w="7389" w:type="dxa"/>
+            <w:tcW w:w="9034" w:type="dxa"/>
             <w:gridSpan w:val="2"/>
             <w:tcBorders/>
             <w:shd w:fill="auto" w:val="clear"/>
             <w:tcMar>
-              <w:left w:w="93" w:type="dxa"/>
+              <w:left w:w="88" w:type="dxa"/>
             </w:tcMar>
           </w:tcPr>
           <w:p>
@@ -3041,11 +3002,11 @@
         <w:trPr/>
         <w:tc>
           <w:tcPr>
-            <w:tcW w:w="1046" w:type="dxa"/>
+            <w:tcW w:w="1279" w:type="dxa"/>
             <w:tcBorders/>
             <w:shd w:color="auto" w:fill="A6A6A6" w:themeFill="background1" w:themeFillShade="a6" w:val="clear"/>
             <w:tcMar>
-              <w:left w:w="93" w:type="dxa"/>
+              <w:left w:w="88" w:type="dxa"/>
             </w:tcMar>
           </w:tcPr>
           <w:p>
@@ -3070,11 +3031,11 @@
         </w:tc>
         <w:tc>
           <w:tcPr>
-            <w:tcW w:w="6343" w:type="dxa"/>
+            <w:tcW w:w="7755" w:type="dxa"/>
             <w:tcBorders/>
             <w:shd w:fill="auto" w:val="clear"/>
             <w:tcMar>
-              <w:left w:w="93" w:type="dxa"/>
+              <w:left w:w="88" w:type="dxa"/>
             </w:tcMar>
           </w:tcPr>
           <w:p>
@@ -3120,29 +3081,29 @@
         <w:tblStyle w:val="Tablaconcuadrcula"/>
         <w:tblW w:w="5000" w:type="pct"/>
         <w:jc w:val="left"/>
-        <w:tblInd w:w="-15" w:type="dxa"/>
+        <w:tblInd w:w="-20" w:type="dxa"/>
         <w:tblCellMar>
           <w:top w:w="0" w:type="dxa"/>
-          <w:left w:w="93" w:type="dxa"/>
+          <w:left w:w="88" w:type="dxa"/>
           <w:bottom w:w="0" w:type="dxa"/>
           <w:right w:w="108" w:type="dxa"/>
         </w:tblCellMar>
         <w:tblLook w:val="04a0"/>
       </w:tblPr>
       <w:tblGrid>
-        <w:gridCol w:w="1046"/>
-        <w:gridCol w:w="6343"/>
+        <w:gridCol w:w="1279"/>
+        <w:gridCol w:w="7755"/>
       </w:tblGrid>
       <w:tr>
         <w:trPr/>
         <w:tc>
           <w:tcPr>
-            <w:tcW w:w="7389" w:type="dxa"/>
+            <w:tcW w:w="9034" w:type="dxa"/>
             <w:gridSpan w:val="2"/>
             <w:tcBorders/>
             <w:shd w:color="auto" w:fill="A6A6A6" w:themeFill="background1" w:themeFillShade="a6" w:val="clear"/>
             <w:tcMar>
-              <w:left w:w="93" w:type="dxa"/>
+              <w:left w:w="88" w:type="dxa"/>
             </w:tcMar>
           </w:tcPr>
           <w:p>
@@ -3167,12 +3128,12 @@
         <w:trPr/>
         <w:tc>
           <w:tcPr>
-            <w:tcW w:w="7389" w:type="dxa"/>
+            <w:tcW w:w="9034" w:type="dxa"/>
             <w:gridSpan w:val="2"/>
             <w:tcBorders/>
             <w:shd w:fill="auto" w:val="clear"/>
             <w:tcMar>
-              <w:left w:w="93" w:type="dxa"/>
+              <w:left w:w="88" w:type="dxa"/>
             </w:tcMar>
           </w:tcPr>
           <w:p>
@@ -3198,11 +3159,11 @@
         <w:trPr/>
         <w:tc>
           <w:tcPr>
-            <w:tcW w:w="1046" w:type="dxa"/>
+            <w:tcW w:w="1279" w:type="dxa"/>
             <w:tcBorders/>
             <w:shd w:color="auto" w:fill="A6A6A6" w:themeFill="background1" w:themeFillShade="a6" w:val="clear"/>
             <w:tcMar>
-              <w:left w:w="93" w:type="dxa"/>
+              <w:left w:w="88" w:type="dxa"/>
             </w:tcMar>
           </w:tcPr>
           <w:p>
@@ -3227,11 +3188,11 @@
         </w:tc>
         <w:tc>
           <w:tcPr>
-            <w:tcW w:w="6343" w:type="dxa"/>
+            <w:tcW w:w="7755" w:type="dxa"/>
             <w:tcBorders/>
             <w:shd w:fill="auto" w:val="clear"/>
             <w:tcMar>
-              <w:left w:w="93" w:type="dxa"/>
+              <w:left w:w="88" w:type="dxa"/>
             </w:tcMar>
           </w:tcPr>
           <w:p>
@@ -3292,29 +3253,29 @@
         <w:tblStyle w:val="Tablaconcuadrcula"/>
         <w:tblW w:w="5000" w:type="pct"/>
         <w:jc w:val="left"/>
-        <w:tblInd w:w="-15" w:type="dxa"/>
+        <w:tblInd w:w="-20" w:type="dxa"/>
         <w:tblCellMar>
           <w:top w:w="0" w:type="dxa"/>
-          <w:left w:w="93" w:type="dxa"/>
+          <w:left w:w="88" w:type="dxa"/>
           <w:bottom w:w="0" w:type="dxa"/>
           <w:right w:w="108" w:type="dxa"/>
         </w:tblCellMar>
         <w:tblLook w:val="04a0"/>
       </w:tblPr>
       <w:tblGrid>
-        <w:gridCol w:w="1046"/>
-        <w:gridCol w:w="6343"/>
+        <w:gridCol w:w="1279"/>
+        <w:gridCol w:w="7755"/>
       </w:tblGrid>
       <w:tr>
         <w:trPr/>
         <w:tc>
           <w:tcPr>
-            <w:tcW w:w="7389" w:type="dxa"/>
+            <w:tcW w:w="9034" w:type="dxa"/>
             <w:gridSpan w:val="2"/>
             <w:tcBorders/>
             <w:shd w:color="auto" w:fill="A6A6A6" w:themeFill="background1" w:themeFillShade="a6" w:val="clear"/>
             <w:tcMar>
-              <w:left w:w="93" w:type="dxa"/>
+              <w:left w:w="88" w:type="dxa"/>
             </w:tcMar>
           </w:tcPr>
           <w:p>
@@ -3339,12 +3300,12 @@
         <w:trPr/>
         <w:tc>
           <w:tcPr>
-            <w:tcW w:w="7389" w:type="dxa"/>
+            <w:tcW w:w="9034" w:type="dxa"/>
             <w:gridSpan w:val="2"/>
             <w:tcBorders/>
             <w:shd w:fill="auto" w:val="clear"/>
             <w:tcMar>
-              <w:left w:w="93" w:type="dxa"/>
+              <w:left w:w="88" w:type="dxa"/>
             </w:tcMar>
           </w:tcPr>
           <w:p>
@@ -3370,11 +3331,11 @@
         <w:trPr/>
         <w:tc>
           <w:tcPr>
-            <w:tcW w:w="1046" w:type="dxa"/>
+            <w:tcW w:w="1279" w:type="dxa"/>
             <w:tcBorders/>
             <w:shd w:color="auto" w:fill="A6A6A6" w:themeFill="background1" w:themeFillShade="a6" w:val="clear"/>
             <w:tcMar>
-              <w:left w:w="93" w:type="dxa"/>
+              <w:left w:w="88" w:type="dxa"/>
             </w:tcMar>
           </w:tcPr>
           <w:p>
@@ -3399,11 +3360,11 @@
         </w:tc>
         <w:tc>
           <w:tcPr>
-            <w:tcW w:w="6343" w:type="dxa"/>
+            <w:tcW w:w="7755" w:type="dxa"/>
             <w:tcBorders/>
             <w:shd w:fill="auto" w:val="clear"/>
             <w:tcMar>
-              <w:left w:w="93" w:type="dxa"/>
+              <w:left w:w="88" w:type="dxa"/>
             </w:tcMar>
           </w:tcPr>
           <w:p>
@@ -3449,29 +3410,29 @@
         <w:tblStyle w:val="Tablaconcuadrcula"/>
         <w:tblW w:w="5000" w:type="pct"/>
         <w:jc w:val="left"/>
-        <w:tblInd w:w="-15" w:type="dxa"/>
+        <w:tblInd w:w="-20" w:type="dxa"/>
         <w:tblCellMar>
           <w:top w:w="0" w:type="dxa"/>
-          <w:left w:w="93" w:type="dxa"/>
+          <w:left w:w="88" w:type="dxa"/>
           <w:bottom w:w="0" w:type="dxa"/>
           <w:right w:w="108" w:type="dxa"/>
         </w:tblCellMar>
         <w:tblLook w:val="04a0"/>
       </w:tblPr>
       <w:tblGrid>
-        <w:gridCol w:w="1046"/>
-        <w:gridCol w:w="6343"/>
+        <w:gridCol w:w="1279"/>
+        <w:gridCol w:w="7755"/>
       </w:tblGrid>
       <w:tr>
         <w:trPr/>
         <w:tc>
           <w:tcPr>
-            <w:tcW w:w="7389" w:type="dxa"/>
+            <w:tcW w:w="9034" w:type="dxa"/>
             <w:gridSpan w:val="2"/>
             <w:tcBorders/>
             <w:shd w:color="auto" w:fill="A6A6A6" w:themeFill="background1" w:themeFillShade="a6" w:val="clear"/>
             <w:tcMar>
-              <w:left w:w="93" w:type="dxa"/>
+              <w:left w:w="88" w:type="dxa"/>
             </w:tcMar>
           </w:tcPr>
           <w:p>
@@ -3496,12 +3457,12 @@
         <w:trPr/>
         <w:tc>
           <w:tcPr>
-            <w:tcW w:w="7389" w:type="dxa"/>
+            <w:tcW w:w="9034" w:type="dxa"/>
             <w:gridSpan w:val="2"/>
             <w:tcBorders/>
             <w:shd w:fill="auto" w:val="clear"/>
             <w:tcMar>
-              <w:left w:w="93" w:type="dxa"/>
+              <w:left w:w="88" w:type="dxa"/>
             </w:tcMar>
           </w:tcPr>
           <w:p>
@@ -3551,11 +3512,11 @@
         <w:trPr/>
         <w:tc>
           <w:tcPr>
-            <w:tcW w:w="1046" w:type="dxa"/>
+            <w:tcW w:w="1279" w:type="dxa"/>
             <w:tcBorders/>
             <w:shd w:color="auto" w:fill="A6A6A6" w:themeFill="background1" w:themeFillShade="a6" w:val="clear"/>
             <w:tcMar>
-              <w:left w:w="93" w:type="dxa"/>
+              <w:left w:w="88" w:type="dxa"/>
             </w:tcMar>
           </w:tcPr>
           <w:p>
@@ -3580,11 +3541,11 @@
         </w:tc>
         <w:tc>
           <w:tcPr>
-            <w:tcW w:w="6343" w:type="dxa"/>
+            <w:tcW w:w="7755" w:type="dxa"/>
             <w:tcBorders/>
             <w:shd w:fill="auto" w:val="clear"/>
             <w:tcMar>
-              <w:left w:w="93" w:type="dxa"/>
+              <w:left w:w="88" w:type="dxa"/>
             </w:tcMar>
           </w:tcPr>
           <w:p>
@@ -3630,29 +3591,29 @@
         <w:tblStyle w:val="Tablaconcuadrcula"/>
         <w:tblW w:w="5000" w:type="pct"/>
         <w:jc w:val="left"/>
-        <w:tblInd w:w="-15" w:type="dxa"/>
+        <w:tblInd w:w="-20" w:type="dxa"/>
         <w:tblCellMar>
           <w:top w:w="0" w:type="dxa"/>
-          <w:left w:w="93" w:type="dxa"/>
+          <w:left w:w="88" w:type="dxa"/>
           <w:bottom w:w="0" w:type="dxa"/>
           <w:right w:w="108" w:type="dxa"/>
         </w:tblCellMar>
         <w:tblLook w:val="04a0"/>
       </w:tblPr>
       <w:tblGrid>
-        <w:gridCol w:w="1046"/>
-        <w:gridCol w:w="6343"/>
+        <w:gridCol w:w="1279"/>
+        <w:gridCol w:w="7755"/>
       </w:tblGrid>
       <w:tr>
         <w:trPr/>
         <w:tc>
           <w:tcPr>
-            <w:tcW w:w="7389" w:type="dxa"/>
+            <w:tcW w:w="9034" w:type="dxa"/>
             <w:gridSpan w:val="2"/>
             <w:tcBorders/>
             <w:shd w:color="auto" w:fill="A6A6A6" w:themeFill="background1" w:themeFillShade="a6" w:val="clear"/>
             <w:tcMar>
-              <w:left w:w="93" w:type="dxa"/>
+              <w:left w:w="88" w:type="dxa"/>
             </w:tcMar>
           </w:tcPr>
           <w:p>
@@ -3676,12 +3637,12 @@
         <w:trPr/>
         <w:tc>
           <w:tcPr>
-            <w:tcW w:w="7389" w:type="dxa"/>
+            <w:tcW w:w="9034" w:type="dxa"/>
             <w:gridSpan w:val="2"/>
             <w:tcBorders/>
             <w:shd w:fill="auto" w:val="clear"/>
             <w:tcMar>
-              <w:left w:w="93" w:type="dxa"/>
+              <w:left w:w="88" w:type="dxa"/>
             </w:tcMar>
           </w:tcPr>
           <w:p>
@@ -3731,11 +3692,11 @@
         <w:trPr/>
         <w:tc>
           <w:tcPr>
-            <w:tcW w:w="1046" w:type="dxa"/>
+            <w:tcW w:w="1279" w:type="dxa"/>
             <w:tcBorders/>
             <w:shd w:color="auto" w:fill="A6A6A6" w:themeFill="background1" w:themeFillShade="a6" w:val="clear"/>
             <w:tcMar>
-              <w:left w:w="93" w:type="dxa"/>
+              <w:left w:w="88" w:type="dxa"/>
             </w:tcMar>
           </w:tcPr>
           <w:p>
@@ -3760,11 +3721,11 @@
         </w:tc>
         <w:tc>
           <w:tcPr>
-            <w:tcW w:w="6343" w:type="dxa"/>
+            <w:tcW w:w="7755" w:type="dxa"/>
             <w:tcBorders/>
             <w:shd w:fill="auto" w:val="clear"/>
             <w:tcMar>
-              <w:left w:w="93" w:type="dxa"/>
+              <w:left w:w="88" w:type="dxa"/>
             </w:tcMar>
           </w:tcPr>
           <w:p>
@@ -3810,29 +3771,29 @@
         <w:tblStyle w:val="Tablaconcuadrcula"/>
         <w:tblW w:w="5000" w:type="pct"/>
         <w:jc w:val="left"/>
-        <w:tblInd w:w="-15" w:type="dxa"/>
+        <w:tblInd w:w="-20" w:type="dxa"/>
         <w:tblCellMar>
           <w:top w:w="0" w:type="dxa"/>
-          <w:left w:w="93" w:type="dxa"/>
+          <w:left w:w="88" w:type="dxa"/>
           <w:bottom w:w="0" w:type="dxa"/>
           <w:right w:w="108" w:type="dxa"/>
         </w:tblCellMar>
         <w:tblLook w:val="04a0"/>
       </w:tblPr>
       <w:tblGrid>
-        <w:gridCol w:w="1046"/>
-        <w:gridCol w:w="6343"/>
+        <w:gridCol w:w="1279"/>
+        <w:gridCol w:w="7755"/>
       </w:tblGrid>
       <w:tr>
         <w:trPr/>
         <w:tc>
           <w:tcPr>
-            <w:tcW w:w="7389" w:type="dxa"/>
+            <w:tcW w:w="9034" w:type="dxa"/>
             <w:gridSpan w:val="2"/>
             <w:tcBorders/>
             <w:shd w:color="auto" w:fill="A6A6A6" w:themeFill="background1" w:themeFillShade="a6" w:val="clear"/>
             <w:tcMar>
-              <w:left w:w="93" w:type="dxa"/>
+              <w:left w:w="88" w:type="dxa"/>
             </w:tcMar>
           </w:tcPr>
           <w:p>
@@ -3856,12 +3817,12 @@
         <w:trPr/>
         <w:tc>
           <w:tcPr>
-            <w:tcW w:w="7389" w:type="dxa"/>
+            <w:tcW w:w="9034" w:type="dxa"/>
             <w:gridSpan w:val="2"/>
             <w:tcBorders/>
             <w:shd w:fill="auto" w:val="clear"/>
             <w:tcMar>
-              <w:left w:w="93" w:type="dxa"/>
+              <w:left w:w="88" w:type="dxa"/>
             </w:tcMar>
           </w:tcPr>
           <w:p>
@@ -3911,11 +3872,11 @@
         <w:trPr/>
         <w:tc>
           <w:tcPr>
-            <w:tcW w:w="1046" w:type="dxa"/>
+            <w:tcW w:w="1279" w:type="dxa"/>
             <w:tcBorders/>
             <w:shd w:color="auto" w:fill="A6A6A6" w:themeFill="background1" w:themeFillShade="a6" w:val="clear"/>
             <w:tcMar>
-              <w:left w:w="93" w:type="dxa"/>
+              <w:left w:w="88" w:type="dxa"/>
             </w:tcMar>
           </w:tcPr>
           <w:p>
@@ -3939,11 +3900,11 @@
         </w:tc>
         <w:tc>
           <w:tcPr>
-            <w:tcW w:w="6343" w:type="dxa"/>
+            <w:tcW w:w="7755" w:type="dxa"/>
             <w:tcBorders/>
             <w:shd w:fill="auto" w:val="clear"/>
             <w:tcMar>
-              <w:left w:w="93" w:type="dxa"/>
+              <w:left w:w="88" w:type="dxa"/>
             </w:tcMar>
           </w:tcPr>
           <w:p>
@@ -3987,29 +3948,29 @@
         <w:tblStyle w:val="Tablaconcuadrcula"/>
         <w:tblW w:w="5000" w:type="pct"/>
         <w:jc w:val="left"/>
-        <w:tblInd w:w="-15" w:type="dxa"/>
+        <w:tblInd w:w="-20" w:type="dxa"/>
         <w:tblCellMar>
           <w:top w:w="0" w:type="dxa"/>
-          <w:left w:w="93" w:type="dxa"/>
+          <w:left w:w="88" w:type="dxa"/>
           <w:bottom w:w="0" w:type="dxa"/>
           <w:right w:w="108" w:type="dxa"/>
         </w:tblCellMar>
         <w:tblLook w:val="04a0"/>
       </w:tblPr>
       <w:tblGrid>
-        <w:gridCol w:w="1046"/>
-        <w:gridCol w:w="6343"/>
+        <w:gridCol w:w="1279"/>
+        <w:gridCol w:w="7755"/>
       </w:tblGrid>
       <w:tr>
         <w:trPr/>
         <w:tc>
           <w:tcPr>
-            <w:tcW w:w="7389" w:type="dxa"/>
+            <w:tcW w:w="9034" w:type="dxa"/>
             <w:gridSpan w:val="2"/>
             <w:tcBorders/>
             <w:shd w:color="auto" w:fill="A6A6A6" w:themeFill="background1" w:themeFillShade="a6" w:val="clear"/>
             <w:tcMar>
-              <w:left w:w="93" w:type="dxa"/>
+              <w:left w:w="88" w:type="dxa"/>
             </w:tcMar>
           </w:tcPr>
           <w:p>
@@ -4031,12 +3992,12 @@
         <w:trPr/>
         <w:tc>
           <w:tcPr>
-            <w:tcW w:w="7389" w:type="dxa"/>
+            <w:tcW w:w="9034" w:type="dxa"/>
             <w:gridSpan w:val="2"/>
             <w:tcBorders/>
             <w:shd w:fill="auto" w:val="clear"/>
             <w:tcMar>
-              <w:left w:w="93" w:type="dxa"/>
+              <w:left w:w="88" w:type="dxa"/>
             </w:tcMar>
           </w:tcPr>
           <w:p>
@@ -4091,11 +4052,11 @@
         <w:trPr/>
         <w:tc>
           <w:tcPr>
-            <w:tcW w:w="1046" w:type="dxa"/>
+            <w:tcW w:w="1279" w:type="dxa"/>
             <w:tcBorders/>
             <w:shd w:color="auto" w:fill="A6A6A6" w:themeFill="background1" w:themeFillShade="a6" w:val="clear"/>
             <w:tcMar>
-              <w:left w:w="93" w:type="dxa"/>
+              <w:left w:w="88" w:type="dxa"/>
             </w:tcMar>
           </w:tcPr>
           <w:p>
@@ -4119,11 +4080,11 @@
         </w:tc>
         <w:tc>
           <w:tcPr>
-            <w:tcW w:w="6343" w:type="dxa"/>
+            <w:tcW w:w="7755" w:type="dxa"/>
             <w:tcBorders/>
             <w:shd w:fill="auto" w:val="clear"/>
             <w:tcMar>
-              <w:left w:w="93" w:type="dxa"/>
+              <w:left w:w="88" w:type="dxa"/>
             </w:tcMar>
           </w:tcPr>
           <w:p>
@@ -4175,29 +4136,29 @@
         <w:tblStyle w:val="Tablaconcuadrcula"/>
         <w:tblW w:w="5000" w:type="pct"/>
         <w:jc w:val="left"/>
-        <w:tblInd w:w="-15" w:type="dxa"/>
+        <w:tblInd w:w="-20" w:type="dxa"/>
         <w:tblCellMar>
           <w:top w:w="0" w:type="dxa"/>
-          <w:left w:w="93" w:type="dxa"/>
+          <w:left w:w="88" w:type="dxa"/>
           <w:bottom w:w="0" w:type="dxa"/>
           <w:right w:w="108" w:type="dxa"/>
         </w:tblCellMar>
         <w:tblLook w:val="04a0"/>
       </w:tblPr>
       <w:tblGrid>
-        <w:gridCol w:w="1046"/>
-        <w:gridCol w:w="6343"/>
+        <w:gridCol w:w="1279"/>
+        <w:gridCol w:w="7755"/>
       </w:tblGrid>
       <w:tr>
         <w:trPr/>
         <w:tc>
           <w:tcPr>
-            <w:tcW w:w="7389" w:type="dxa"/>
+            <w:tcW w:w="9034" w:type="dxa"/>
             <w:gridSpan w:val="2"/>
             <w:tcBorders/>
             <w:shd w:color="auto" w:fill="A6A6A6" w:themeFill="background1" w:themeFillShade="a6" w:val="clear"/>
             <w:tcMar>
-              <w:left w:w="93" w:type="dxa"/>
+              <w:left w:w="88" w:type="dxa"/>
             </w:tcMar>
           </w:tcPr>
           <w:p>
@@ -4224,12 +4185,12 @@
         <w:trPr/>
         <w:tc>
           <w:tcPr>
-            <w:tcW w:w="7389" w:type="dxa"/>
+            <w:tcW w:w="9034" w:type="dxa"/>
             <w:gridSpan w:val="2"/>
             <w:tcBorders/>
             <w:shd w:fill="auto" w:val="clear"/>
             <w:tcMar>
-              <w:left w:w="93" w:type="dxa"/>
+              <w:left w:w="88" w:type="dxa"/>
             </w:tcMar>
           </w:tcPr>
           <w:p>
@@ -4260,11 +4221,11 @@
         <w:trPr/>
         <w:tc>
           <w:tcPr>
-            <w:tcW w:w="1046" w:type="dxa"/>
+            <w:tcW w:w="1279" w:type="dxa"/>
             <w:tcBorders/>
             <w:shd w:color="auto" w:fill="A6A6A6" w:themeFill="background1" w:themeFillShade="a6" w:val="clear"/>
             <w:tcMar>
-              <w:left w:w="93" w:type="dxa"/>
+              <w:left w:w="88" w:type="dxa"/>
             </w:tcMar>
           </w:tcPr>
           <w:p>
@@ -4290,11 +4251,11 @@
         </w:tc>
         <w:tc>
           <w:tcPr>
-            <w:tcW w:w="6343" w:type="dxa"/>
+            <w:tcW w:w="7755" w:type="dxa"/>
             <w:tcBorders/>
             <w:shd w:fill="auto" w:val="clear"/>
             <w:tcMar>
-              <w:left w:w="93" w:type="dxa"/>
+              <w:left w:w="88" w:type="dxa"/>
             </w:tcMar>
           </w:tcPr>
           <w:p>
@@ -4358,7 +4319,7 @@
       <w:footerReference w:type="default" r:id="rId3"/>
       <w:type w:val="nextPage"/>
       <w:pgSz w:w="12240" w:h="15840"/>
-      <w:pgMar w:left="2725" w:right="2125" w:header="2446" w:top="3421" w:footer="4528" w:bottom="5021" w:gutter="0"/>
+      <w:pgMar w:left="1655" w:right="1550" w:header="2876" w:top="3851" w:footer="5358" w:bottom="5851" w:gutter="0"/>
       <w:pgBorders w:display="allPages" w:offsetFrom="text">
         <w:top w:val="double" w:sz="28" w:space="11" w:color="C0C0C0"/>
         <w:left w:val="double" w:sz="28" w:space="31" w:color="C0C0C0"/>
@@ -4384,7 +4345,7 @@
     <w:r>
       <w:rPr/>
       <w:drawing>
-        <wp:anchor behindDoc="1" distT="0" distB="0" distL="114300" distR="114300" simplePos="0" locked="0" layoutInCell="1" allowOverlap="1" relativeHeight="19">
+        <wp:anchor behindDoc="1" distT="0" distB="0" distL="114300" distR="114300" simplePos="0" locked="0" layoutInCell="1" allowOverlap="1" relativeHeight="13">
           <wp:simplePos x="0" y="0"/>
           <wp:positionH relativeFrom="margin">
             <wp:posOffset>-338455</wp:posOffset>
@@ -4458,7 +4419,7 @@
       <mc:AlternateContent>
         <mc:Choice Requires="wps">
           <w:drawing>
-            <wp:anchor behindDoc="1" distT="0" distB="0" distL="114300" distR="114300" simplePos="0" locked="0" layoutInCell="1" allowOverlap="1" relativeHeight="10">
+            <wp:anchor behindDoc="1" distT="0" distB="0" distL="114300" distR="114300" simplePos="0" locked="0" layoutInCell="1" allowOverlap="1" relativeHeight="12">
               <wp:simplePos x="0" y="0"/>
               <wp:positionH relativeFrom="column">
                 <wp:posOffset>2851785</wp:posOffset>
@@ -4466,7 +4427,7 @@
               <wp:positionV relativeFrom="paragraph">
                 <wp:posOffset>-88265</wp:posOffset>
               </wp:positionV>
-              <wp:extent cx="3115310" cy="511810"/>
+              <wp:extent cx="3115945" cy="512445"/>
               <wp:effectExtent l="0" t="0" r="0" b="0"/>
               <wp:wrapNone/>
               <wp:docPr id="1" name=""/>
@@ -4477,7 +4438,7 @@
                     <wps:spPr>
                       <a:xfrm>
                         <a:off x="0" y="0"/>
-                        <a:ext cx="3114720" cy="511200"/>
+                        <a:ext cx="3115440" cy="511920"/>
                       </a:xfrm>
                       <a:prstGeom prst="rect">
                         <a:avLst/>
@@ -4522,7 +4483,7 @@
         </mc:Choice>
         <mc:Fallback>
           <w:pict>
-            <v:rect id="shape_0" fillcolor="white" stroked="f" style="position:absolute;margin-left:224.55pt;margin-top:-6.95pt;width:245.2pt;height:40.2pt">
+            <v:rect id="shape_0" fillcolor="white" stroked="f" style="position:absolute;margin-left:224.55pt;margin-top:-6.95pt;width:245.25pt;height:40.25pt">
               <w10:wrap type="square"/>
               <v:fill type="solid" color2="black" o:detectmouseclick="t" opacity="0.56"/>
               <v:stroke color="#3465a4" joinstyle="round" endcap="flat"/>
@@ -5467,7 +5428,6 @@
         </w:tabs>
         <w:ind w:left="720" w:hanging="360"/>
       </w:pPr>
-      <w:rPr/>
     </w:lvl>
     <w:lvl w:ilvl="1">
       <w:start w:val="1"/>
@@ -5480,7 +5440,6 @@
         </w:tabs>
         <w:ind w:left="1080" w:hanging="360"/>
       </w:pPr>
-      <w:rPr/>
     </w:lvl>
     <w:lvl w:ilvl="2">
       <w:start w:val="1"/>
@@ -5493,7 +5452,6 @@
         </w:tabs>
         <w:ind w:left="1440" w:hanging="360"/>
       </w:pPr>
-      <w:rPr/>
     </w:lvl>
     <w:lvl w:ilvl="3">
       <w:start w:val="1"/>
@@ -5506,7 +5464,6 @@
         </w:tabs>
         <w:ind w:left="1800" w:hanging="360"/>
       </w:pPr>
-      <w:rPr/>
     </w:lvl>
     <w:lvl w:ilvl="4">
       <w:start w:val="1"/>
@@ -5519,7 +5476,6 @@
         </w:tabs>
         <w:ind w:left="2160" w:hanging="360"/>
       </w:pPr>
-      <w:rPr/>
     </w:lvl>
     <w:lvl w:ilvl="5">
       <w:start w:val="1"/>
@@ -5532,7 +5488,6 @@
         </w:tabs>
         <w:ind w:left="2520" w:hanging="360"/>
       </w:pPr>
-      <w:rPr/>
     </w:lvl>
     <w:lvl w:ilvl="6">
       <w:start w:val="1"/>
@@ -5545,7 +5500,6 @@
         </w:tabs>
         <w:ind w:left="2880" w:hanging="360"/>
       </w:pPr>
-      <w:rPr/>
     </w:lvl>
     <w:lvl w:ilvl="7">
       <w:start w:val="1"/>
@@ -5558,7 +5512,6 @@
         </w:tabs>
         <w:ind w:left="3240" w:hanging="360"/>
       </w:pPr>
-      <w:rPr/>
     </w:lvl>
     <w:lvl w:ilvl="8">
       <w:start w:val="1"/>
@@ -5571,7 +5524,6 @@
         </w:tabs>
         <w:ind w:left="3600" w:hanging="360"/>
       </w:pPr>
-      <w:rPr/>
     </w:lvl>
   </w:abstractNum>
   <w:abstractNum w:abstractNumId="10">
@@ -5586,7 +5538,6 @@
         </w:tabs>
         <w:ind w:left="720" w:hanging="360"/>
       </w:pPr>
-      <w:rPr/>
     </w:lvl>
     <w:lvl w:ilvl="1">
       <w:start w:val="1"/>
@@ -5599,7 +5550,6 @@
         </w:tabs>
         <w:ind w:left="1080" w:hanging="360"/>
       </w:pPr>
-      <w:rPr/>
     </w:lvl>
     <w:lvl w:ilvl="2">
       <w:start w:val="1"/>
@@ -5612,7 +5562,6 @@
         </w:tabs>
         <w:ind w:left="1440" w:hanging="360"/>
       </w:pPr>
-      <w:rPr/>
     </w:lvl>
     <w:lvl w:ilvl="3">
       <w:start w:val="1"/>
@@ -5625,7 +5574,6 @@
         </w:tabs>
         <w:ind w:left="1800" w:hanging="360"/>
       </w:pPr>
-      <w:rPr/>
     </w:lvl>
     <w:lvl w:ilvl="4">
       <w:start w:val="1"/>
@@ -5638,7 +5586,6 @@
         </w:tabs>
         <w:ind w:left="2160" w:hanging="360"/>
       </w:pPr>
-      <w:rPr/>
     </w:lvl>
     <w:lvl w:ilvl="5">
       <w:start w:val="1"/>
@@ -5651,7 +5598,6 @@
         </w:tabs>
         <w:ind w:left="2520" w:hanging="360"/>
       </w:pPr>
-      <w:rPr/>
     </w:lvl>
     <w:lvl w:ilvl="6">
       <w:start w:val="1"/>
@@ -5664,7 +5610,6 @@
         </w:tabs>
         <w:ind w:left="2880" w:hanging="360"/>
       </w:pPr>
-      <w:rPr/>
     </w:lvl>
     <w:lvl w:ilvl="7">
       <w:start w:val="1"/>
@@ -5677,7 +5622,6 @@
         </w:tabs>
         <w:ind w:left="3240" w:hanging="360"/>
       </w:pPr>
-      <w:rPr/>
     </w:lvl>
     <w:lvl w:ilvl="8">
       <w:start w:val="1"/>
@@ -5690,7 +5634,6 @@
         </w:tabs>
         <w:ind w:left="3600" w:hanging="360"/>
       </w:pPr>
-      <w:rPr/>
     </w:lvl>
   </w:abstractNum>
   <w:abstractNum w:abstractNumId="11">
@@ -5705,7 +5648,6 @@
         </w:tabs>
         <w:ind w:left="720" w:hanging="360"/>
       </w:pPr>
-      <w:rPr/>
     </w:lvl>
     <w:lvl w:ilvl="1">
       <w:start w:val="1"/>
@@ -5718,7 +5660,6 @@
         </w:tabs>
         <w:ind w:left="1080" w:hanging="360"/>
       </w:pPr>
-      <w:rPr/>
     </w:lvl>
     <w:lvl w:ilvl="2">
       <w:start w:val="1"/>
@@ -5731,7 +5672,6 @@
         </w:tabs>
         <w:ind w:left="1440" w:hanging="360"/>
       </w:pPr>
-      <w:rPr/>
     </w:lvl>
     <w:lvl w:ilvl="3">
       <w:start w:val="1"/>
@@ -5744,7 +5684,6 @@
         </w:tabs>
         <w:ind w:left="1800" w:hanging="360"/>
       </w:pPr>
-      <w:rPr/>
     </w:lvl>
     <w:lvl w:ilvl="4">
       <w:start w:val="1"/>
@@ -5757,7 +5696,6 @@
         </w:tabs>
         <w:ind w:left="2160" w:hanging="360"/>
       </w:pPr>
-      <w:rPr/>
     </w:lvl>
     <w:lvl w:ilvl="5">
       <w:start w:val="1"/>
@@ -5770,7 +5708,6 @@
         </w:tabs>
         <w:ind w:left="2520" w:hanging="360"/>
       </w:pPr>
-      <w:rPr/>
     </w:lvl>
     <w:lvl w:ilvl="6">
       <w:start w:val="1"/>
@@ -5783,7 +5720,6 @@
         </w:tabs>
         <w:ind w:left="2880" w:hanging="360"/>
       </w:pPr>
-      <w:rPr/>
     </w:lvl>
     <w:lvl w:ilvl="7">
       <w:start w:val="1"/>
@@ -5796,7 +5732,6 @@
         </w:tabs>
         <w:ind w:left="3240" w:hanging="360"/>
       </w:pPr>
-      <w:rPr/>
     </w:lvl>
     <w:lvl w:ilvl="8">
       <w:start w:val="1"/>
@@ -5809,7 +5744,6 @@
         </w:tabs>
         <w:ind w:left="3600" w:hanging="360"/>
       </w:pPr>
-      <w:rPr/>
     </w:lvl>
   </w:abstractNum>
   <w:abstractNum w:abstractNumId="12">
@@ -6225,6 +6159,13 @@
   </w:style>
   <w:style w:type="character" w:styleId="ListLabel3">
     <w:name w:val="ListLabel 3"/>
+    <w:qFormat/>
+    <w:rPr>
+      <w:rFonts w:cs="OpenSymbol"/>
+    </w:rPr>
+  </w:style>
+  <w:style w:type="character" w:styleId="ListLabel4">
+    <w:name w:val="ListLabel 4"/>
     <w:qFormat/>
     <w:rPr>
       <w:rFonts w:cs="OpenSymbol"/>

</xml_diff>